<commit_message>
create view endpoint to display all the patient
</commit_message>
<xml_diff>
--- a/Learning_Resources/Learning Image.docx
+++ b/Learning_Resources/Learning Image.docx
@@ -232,6 +232,7 @@
     <w:p>
       <w:pPr>
         <w:numPr>
+          <w:ilvl w:val="0"/>
           <w:numId w:val="0"/>
         </w:numPr>
         <w:ind w:leftChars="0"/>
@@ -283,6 +284,7 @@
     <w:p>
       <w:pPr>
         <w:numPr>
+          <w:ilvl w:val="0"/>
           <w:numId w:val="0"/>
         </w:numPr>
         <w:ind w:leftChars="0"/>
@@ -311,6 +313,7 @@
     <w:p>
       <w:pPr>
         <w:numPr>
+          <w:ilvl w:val="0"/>
           <w:numId w:val="0"/>
         </w:numPr>
         <w:ind w:leftChars="0"/>
@@ -362,6 +365,7 @@
     <w:p>
       <w:pPr>
         <w:numPr>
+          <w:ilvl w:val="0"/>
           <w:numId w:val="0"/>
         </w:numPr>
         <w:ind w:leftChars="0"/>
@@ -370,6 +374,7 @@
     <w:p>
       <w:pPr>
         <w:numPr>
+          <w:ilvl w:val="0"/>
           <w:numId w:val="0"/>
         </w:numPr>
         <w:ind w:leftChars="0"/>
@@ -445,8 +450,12 @@
     <w:p>
       <w:pPr>
         <w:numPr>
+          <w:ilvl w:val="0"/>
           <w:numId w:val="0"/>
         </w:numPr>
+        <w:pBdr>
+          <w:bottom w:val="dotted" w:color="auto" w:sz="24" w:space="0"/>
+        </w:pBdr>
         <w:ind w:leftChars="0"/>
         <w:rPr>
           <w:rFonts w:hint="default"/>
@@ -459,6 +468,7 @@
     <w:p>
       <w:pPr>
         <w:numPr>
+          <w:ilvl w:val="0"/>
           <w:numId w:val="0"/>
         </w:numPr>
         <w:ind w:leftChars="0"/>
@@ -474,7 +484,14 @@
           </w14:textFill>
         </w:rPr>
       </w:pPr>
-      <w:r>
+    </w:p>
+    <w:p>
+      <w:pPr>
+        <w:numPr>
+          <w:ilvl w:val="0"/>
+          <w:numId w:val="3"/>
+        </w:numPr>
+        <w:ind w:leftChars="0"/>
         <w:rPr>
           <w:rFonts w:hint="default"/>
           <w:color w:val="000000" w:themeColor="text1"/>
@@ -486,7 +503,81 @@
             </w14:solidFill>
           </w14:textFill>
         </w:rPr>
-        <w:t>6)</w:t>
+      </w:pPr>
+      <w:r>
+        <w:rPr>
+          <w:rFonts w:hint="default"/>
+          <w:color w:val="000000" w:themeColor="text1"/>
+          <w:shd w:val="clear" w:color="auto" w:fill="auto"/>
+          <w:lang w:val="en-IN"/>
+          <w14:textFill>
+            <w14:solidFill>
+              <w14:schemeClr w14:val="tx1"/>
+            </w14:solidFill>
+          </w14:textFill>
+        </w:rPr>
+        <w:t>Project  Overview</w:t>
+      </w:r>
+    </w:p>
+    <w:p>
+      <w:pPr>
+        <w:numPr>
+          <w:numId w:val="0"/>
+        </w:numPr>
+        <w:rPr>
+          <w:rFonts w:hint="default"/>
+          <w:color w:val="000000" w:themeColor="text1"/>
+          <w:shd w:val="clear" w:color="auto" w:fill="auto"/>
+          <w:lang w:val="en-IN"/>
+          <w14:textFill>
+            <w14:solidFill>
+              <w14:schemeClr w14:val="tx1"/>
+            </w14:solidFill>
+          </w14:textFill>
+        </w:rPr>
+      </w:pPr>
+      <w:r>
+        <w:drawing>
+          <wp:inline distT="0" distB="0" distL="114300" distR="114300">
+            <wp:extent cx="6635750" cy="3215640"/>
+            <wp:effectExtent l="0" t="0" r="8890" b="0"/>
+            <wp:docPr id="6" name="Picture 1"/>
+            <wp:cNvGraphicFramePr>
+              <a:graphicFrameLocks xmlns:a="http://schemas.openxmlformats.org/drawingml/2006/main" noChangeAspect="1"/>
+            </wp:cNvGraphicFramePr>
+            <a:graphic xmlns:a="http://schemas.openxmlformats.org/drawingml/2006/main">
+              <a:graphicData uri="http://schemas.openxmlformats.org/drawingml/2006/picture">
+                <pic:pic xmlns:pic="http://schemas.openxmlformats.org/drawingml/2006/picture">
+                  <pic:nvPicPr>
+                    <pic:cNvPr id="6" name="Picture 1"/>
+                    <pic:cNvPicPr>
+                      <a:picLocks noChangeAspect="1"/>
+                    </pic:cNvPicPr>
+                  </pic:nvPicPr>
+                  <pic:blipFill>
+                    <a:blip r:embed="rId9"/>
+                    <a:stretch>
+                      <a:fillRect/>
+                    </a:stretch>
+                  </pic:blipFill>
+                  <pic:spPr>
+                    <a:xfrm>
+                      <a:off x="0" y="0"/>
+                      <a:ext cx="6635750" cy="3215640"/>
+                    </a:xfrm>
+                    <a:prstGeom prst="rect">
+                      <a:avLst/>
+                    </a:prstGeom>
+                    <a:noFill/>
+                    <a:ln>
+                      <a:noFill/>
+                    </a:ln>
+                  </pic:spPr>
+                </pic:pic>
+              </a:graphicData>
+            </a:graphic>
+          </wp:inline>
+        </w:drawing>
       </w:r>
       <w:bookmarkStart w:id="0" w:name="_GoBack"/>
       <w:bookmarkEnd w:id="0"/>
@@ -504,6 +595,18 @@
 <file path=word/numbering.xml><?xml version="1.0" encoding="utf-8"?>
 <w:numbering xmlns:wpc="http://schemas.microsoft.com/office/word/2010/wordprocessingCanvas" xmlns:mc="http://schemas.openxmlformats.org/markup-compatibility/2006" xmlns:o="urn:schemas-microsoft-com:office:office" xmlns:r="http://schemas.openxmlformats.org/officeDocument/2006/relationships" xmlns:m="http://schemas.openxmlformats.org/officeDocument/2006/math" xmlns:v="urn:schemas-microsoft-com:vml" xmlns:wp14="http://schemas.microsoft.com/office/word/2010/wordprocessingDrawing" xmlns:wp="http://schemas.openxmlformats.org/drawingml/2006/wordprocessingDrawing" xmlns:w10="urn:schemas-microsoft-com:office:word" xmlns:w="http://schemas.openxmlformats.org/wordprocessingml/2006/main" xmlns:w14="http://schemas.microsoft.com/office/word/2010/wordml" xmlns:wpg="http://schemas.microsoft.com/office/word/2010/wordprocessingGroup" xmlns:wpi="http://schemas.microsoft.com/office/word/2010/wordprocessingInk" xmlns:wne="http://schemas.microsoft.com/office/word/2006/wordml" xmlns:wps="http://schemas.microsoft.com/office/word/2010/wordprocessingShape" xmlns:wpsCustomData="http://www.wps.cn/officeDocument/2013/wpsCustomData" mc:Ignorable="w14 wp14">
   <w:abstractNum w:abstractNumId="0">
+    <w:nsid w:val="AD083452"/>
+    <w:multiLevelType w:val="singleLevel"/>
+    <w:tmpl w:val="AD083452"/>
+    <w:lvl w:ilvl="0" w:tentative="0">
+      <w:start w:val="1"/>
+      <w:numFmt w:val="decimal"/>
+      <w:suff w:val="space"/>
+      <w:lvlText w:val="%1)"/>
+      <w:lvlJc w:val="left"/>
+    </w:lvl>
+  </w:abstractNum>
+  <w:abstractNum w:abstractNumId="1">
     <w:nsid w:val="B4F1D17C"/>
     <w:multiLevelType w:val="singleLevel"/>
     <w:tmpl w:val="B4F1D17C"/>
@@ -515,7 +618,7 @@
       <w:lvlJc w:val="left"/>
     </w:lvl>
   </w:abstractNum>
-  <w:abstractNum w:abstractNumId="1">
+  <w:abstractNum w:abstractNumId="2">
     <w:nsid w:val="692FECBC"/>
     <w:multiLevelType w:val="singleLevel"/>
     <w:tmpl w:val="692FECBC"/>
@@ -528,10 +631,13 @@
     </w:lvl>
   </w:abstractNum>
   <w:num w:numId="1">
-    <w:abstractNumId w:val="0"/>
+    <w:abstractNumId w:val="1"/>
   </w:num>
   <w:num w:numId="2">
-    <w:abstractNumId w:val="1"/>
+    <w:abstractNumId w:val="2"/>
+  </w:num>
+  <w:num w:numId="3">
+    <w:abstractNumId w:val="0"/>
   </w:num>
 </w:numbering>
 </file>

</xml_diff>